<commit_message>
- modify gdd - add something
</commit_message>
<xml_diff>
--- a/Document/GDD.docx
+++ b/Document/GDD.docx
@@ -3067,8 +3067,6 @@
         </w:rPr>
         <w:t xml:space="preserve"> 2D</w:t>
       </w:r>
-      <w:bookmarkStart w:id="0" w:name="_GoBack"/>
-      <w:bookmarkEnd w:id="0"/>
     </w:p>
     <w:p>
       <w:pPr>
@@ -3208,39 +3206,15 @@
           <w:sz w:val="26"/>
           <w:szCs w:val="26"/>
         </w:rPr>
-        <w:t>Route</w:t>
-      </w:r>
-      <w:r>
-        <w:rPr>
-          <w:rFonts w:ascii="Times New Roman" w:hAnsi="Times New Roman" w:cs="Times New Roman"/>
-          <w:sz w:val="26"/>
-          <w:szCs w:val="26"/>
-        </w:rPr>
-        <w:t xml:space="preserve"> 1: bụi cỏ, hồ</w:t>
-      </w:r>
-      <w:r>
-        <w:rPr>
-          <w:rFonts w:ascii="Times New Roman" w:hAnsi="Times New Roman" w:cs="Times New Roman"/>
-          <w:sz w:val="26"/>
-          <w:szCs w:val="26"/>
-        </w:rPr>
-        <w:t xml:space="preserve"> (mewth, Eevee, Vulpix, Growlithe, </w:t>
-      </w:r>
-      <w:r>
-        <w:rPr>
-          <w:rFonts w:ascii="Times New Roman" w:hAnsi="Times New Roman" w:cs="Times New Roman"/>
-          <w:sz w:val="26"/>
-          <w:szCs w:val="26"/>
-        </w:rPr>
-        <w:t>Pikachu</w:t>
-      </w:r>
-      <w:r>
-        <w:rPr>
-          <w:rFonts w:ascii="Times New Roman" w:hAnsi="Times New Roman" w:cs="Times New Roman"/>
-          <w:sz w:val="26"/>
-          <w:szCs w:val="26"/>
-        </w:rPr>
-        <w:t>, Electrike, Voltorb, Poliwag, Feebas, Taillow, Pidgey</w:t>
+        <w:t>Town1:</w:t>
+      </w:r>
+      <w:r>
+        <w:rPr>
+          <w:rFonts w:ascii="Times New Roman" w:hAnsi="Times New Roman" w:cs="Times New Roman"/>
+          <w:sz w:val="26"/>
+          <w:szCs w:val="26"/>
+        </w:rPr>
+        <w:t xml:space="preserve"> </w:t>
       </w:r>
       <w:proofErr w:type="gramStart"/>
       <w:r>
@@ -3249,9 +3223,25 @@
           <w:sz w:val="26"/>
           <w:szCs w:val="26"/>
         </w:rPr>
-        <w:t>, )</w:t>
+        <w:t>Farfetch’d</w:t>
+      </w:r>
+      <w:r>
+        <w:rPr>
+          <w:rFonts w:ascii="Times New Roman" w:hAnsi="Times New Roman" w:cs="Times New Roman"/>
+          <w:sz w:val="26"/>
+          <w:szCs w:val="26"/>
+        </w:rPr>
+        <w:t>(</w:t>
       </w:r>
       <w:proofErr w:type="gramEnd"/>
+      <w:r>
+        <w:rPr>
+          <w:rFonts w:ascii="Times New Roman" w:hAnsi="Times New Roman" w:cs="Times New Roman"/>
+          <w:sz w:val="26"/>
+          <w:szCs w:val="26"/>
+        </w:rPr>
+        <w:t>0)</w:t>
+      </w:r>
     </w:p>
     <w:p>
       <w:pPr>
@@ -3262,47 +3252,95 @@
           <w:szCs w:val="26"/>
         </w:rPr>
       </w:pPr>
-      <w:r>
-        <w:rPr>
-          <w:rFonts w:ascii="Times New Roman" w:hAnsi="Times New Roman" w:cs="Times New Roman"/>
-          <w:sz w:val="26"/>
-          <w:szCs w:val="26"/>
-        </w:rPr>
-        <w:t>+ cắm bảng level – pokemon theo level</w:t>
-      </w:r>
-      <w:r>
-        <w:rPr>
-          <w:rFonts w:ascii="Times New Roman" w:hAnsi="Times New Roman" w:cs="Times New Roman"/>
-          <w:sz w:val="26"/>
-          <w:szCs w:val="26"/>
-        </w:rPr>
-        <w:t xml:space="preserve"> &lt; 5</w:t>
-      </w:r>
-    </w:p>
-    <w:p>
-      <w:pPr>
-        <w:pStyle w:val="ListParagraph"/>
-        <w:rPr>
-          <w:rFonts w:ascii="Times New Roman" w:hAnsi="Times New Roman" w:cs="Times New Roman"/>
-          <w:sz w:val="26"/>
-          <w:szCs w:val="26"/>
-        </w:rPr>
-      </w:pPr>
-      <w:r>
-        <w:rPr>
-          <w:rFonts w:ascii="Times New Roman" w:hAnsi="Times New Roman" w:cs="Times New Roman"/>
-          <w:sz w:val="26"/>
-          <w:szCs w:val="26"/>
-        </w:rPr>
-        <w:t>+ hồ nước – pokemon</w:t>
-      </w:r>
-      <w:r>
-        <w:rPr>
-          <w:rFonts w:ascii="Times New Roman" w:hAnsi="Times New Roman" w:cs="Times New Roman"/>
-          <w:sz w:val="26"/>
-          <w:szCs w:val="26"/>
-        </w:rPr>
-        <w:t xml:space="preserve"> 1 =&gt; 5</w:t>
+      <w:proofErr w:type="gramStart"/>
+      <w:r>
+        <w:rPr>
+          <w:rFonts w:ascii="Times New Roman" w:hAnsi="Times New Roman" w:cs="Times New Roman"/>
+          <w:sz w:val="26"/>
+          <w:szCs w:val="26"/>
+        </w:rPr>
+        <w:t>mewth</w:t>
+      </w:r>
+      <w:r>
+        <w:rPr>
+          <w:rFonts w:ascii="Times New Roman" w:hAnsi="Times New Roman" w:cs="Times New Roman"/>
+          <w:sz w:val="26"/>
+          <w:szCs w:val="26"/>
+        </w:rPr>
+        <w:t>(</w:t>
+      </w:r>
+      <w:proofErr w:type="gramEnd"/>
+      <w:r>
+        <w:rPr>
+          <w:rFonts w:ascii="Times New Roman" w:hAnsi="Times New Roman" w:cs="Times New Roman"/>
+          <w:sz w:val="26"/>
+          <w:szCs w:val="26"/>
+        </w:rPr>
+        <w:t>1),</w:t>
+      </w:r>
+      <w:r>
+        <w:rPr>
+          <w:rFonts w:ascii="Times New Roman" w:hAnsi="Times New Roman" w:cs="Times New Roman"/>
+          <w:sz w:val="26"/>
+          <w:szCs w:val="26"/>
+        </w:rPr>
+        <w:t xml:space="preserve"> </w:t>
+      </w:r>
+      <w:r>
+        <w:rPr>
+          <w:rFonts w:ascii="Times New Roman" w:hAnsi="Times New Roman" w:cs="Times New Roman"/>
+          <w:sz w:val="26"/>
+          <w:szCs w:val="26"/>
+        </w:rPr>
+        <w:t>Eevee</w:t>
+      </w:r>
+      <w:r>
+        <w:rPr>
+          <w:rFonts w:ascii="Times New Roman" w:hAnsi="Times New Roman" w:cs="Times New Roman"/>
+          <w:sz w:val="26"/>
+          <w:szCs w:val="26"/>
+        </w:rPr>
+        <w:t xml:space="preserve">(2), </w:t>
+      </w:r>
+      <w:r>
+        <w:rPr>
+          <w:rFonts w:ascii="Times New Roman" w:hAnsi="Times New Roman" w:cs="Times New Roman"/>
+          <w:sz w:val="26"/>
+          <w:szCs w:val="26"/>
+        </w:rPr>
+        <w:t>Taillow</w:t>
+      </w:r>
+      <w:r>
+        <w:rPr>
+          <w:rFonts w:ascii="Times New Roman" w:hAnsi="Times New Roman" w:cs="Times New Roman"/>
+          <w:sz w:val="26"/>
+          <w:szCs w:val="26"/>
+        </w:rPr>
+        <w:t>(3),</w:t>
+      </w:r>
+      <w:r>
+        <w:rPr>
+          <w:rFonts w:ascii="Times New Roman" w:hAnsi="Times New Roman" w:cs="Times New Roman"/>
+          <w:sz w:val="26"/>
+          <w:szCs w:val="26"/>
+        </w:rPr>
+        <w:t xml:space="preserve"> </w:t>
+      </w:r>
+      <w:r>
+        <w:rPr>
+          <w:rFonts w:ascii="Times New Roman" w:hAnsi="Times New Roman" w:cs="Times New Roman"/>
+          <w:sz w:val="26"/>
+          <w:szCs w:val="26"/>
+        </w:rPr>
+        <w:t>Pidgey</w:t>
+      </w:r>
+      <w:r>
+        <w:rPr>
+          <w:rFonts w:ascii="Times New Roman" w:hAnsi="Times New Roman" w:cs="Times New Roman"/>
+          <w:sz w:val="26"/>
+          <w:szCs w:val="26"/>
+        </w:rPr>
+        <w:t>(4)</w:t>
       </w:r>
     </w:p>
     <w:p>
@@ -3324,16 +3362,178 @@
           <w:sz w:val="26"/>
           <w:szCs w:val="26"/>
         </w:rPr>
-        <w:t>City 2: Trung tâm pokemon</w:t>
-      </w:r>
-      <w:r>
-        <w:rPr>
-          <w:rFonts w:ascii="Times New Roman" w:hAnsi="Times New Roman" w:cs="Times New Roman"/>
-          <w:sz w:val="26"/>
-          <w:szCs w:val="26"/>
-        </w:rPr>
-        <w:t>, NPC trainer</w:t>
-      </w:r>
+        <w:t>Route</w:t>
+      </w:r>
+      <w:r>
+        <w:rPr>
+          <w:rFonts w:ascii="Times New Roman" w:hAnsi="Times New Roman" w:cs="Times New Roman"/>
+          <w:sz w:val="26"/>
+          <w:szCs w:val="26"/>
+        </w:rPr>
+        <w:t xml:space="preserve"> 1: bụi cỏ, hồ</w:t>
+      </w:r>
+      <w:r>
+        <w:rPr>
+          <w:rFonts w:ascii="Times New Roman" w:hAnsi="Times New Roman" w:cs="Times New Roman"/>
+          <w:sz w:val="26"/>
+          <w:szCs w:val="26"/>
+        </w:rPr>
+        <w:t xml:space="preserve"> (mewth</w:t>
+      </w:r>
+      <w:r>
+        <w:rPr>
+          <w:rFonts w:ascii="Times New Roman" w:hAnsi="Times New Roman" w:cs="Times New Roman"/>
+          <w:sz w:val="26"/>
+          <w:szCs w:val="26"/>
+        </w:rPr>
+        <w:t>1</w:t>
+      </w:r>
+      <w:r>
+        <w:rPr>
+          <w:rFonts w:ascii="Times New Roman" w:hAnsi="Times New Roman" w:cs="Times New Roman"/>
+          <w:sz w:val="26"/>
+          <w:szCs w:val="26"/>
+        </w:rPr>
+        <w:t>, Eevee</w:t>
+      </w:r>
+      <w:r>
+        <w:rPr>
+          <w:rFonts w:ascii="Times New Roman" w:hAnsi="Times New Roman" w:cs="Times New Roman"/>
+          <w:sz w:val="26"/>
+          <w:szCs w:val="26"/>
+        </w:rPr>
+        <w:t>2</w:t>
+      </w:r>
+      <w:r>
+        <w:rPr>
+          <w:rFonts w:ascii="Times New Roman" w:hAnsi="Times New Roman" w:cs="Times New Roman"/>
+          <w:sz w:val="26"/>
+          <w:szCs w:val="26"/>
+        </w:rPr>
+        <w:t>, Vulpix</w:t>
+      </w:r>
+      <w:r>
+        <w:rPr>
+          <w:rFonts w:ascii="Times New Roman" w:hAnsi="Times New Roman" w:cs="Times New Roman"/>
+          <w:sz w:val="26"/>
+          <w:szCs w:val="26"/>
+        </w:rPr>
+        <w:t>5</w:t>
+      </w:r>
+      <w:r>
+        <w:rPr>
+          <w:rFonts w:ascii="Times New Roman" w:hAnsi="Times New Roman" w:cs="Times New Roman"/>
+          <w:sz w:val="26"/>
+          <w:szCs w:val="26"/>
+        </w:rPr>
+        <w:t>, Growlithe</w:t>
+      </w:r>
+      <w:r>
+        <w:rPr>
+          <w:rFonts w:ascii="Times New Roman" w:hAnsi="Times New Roman" w:cs="Times New Roman"/>
+          <w:sz w:val="26"/>
+          <w:szCs w:val="26"/>
+        </w:rPr>
+        <w:t>6</w:t>
+      </w:r>
+      <w:r>
+        <w:rPr>
+          <w:rFonts w:ascii="Times New Roman" w:hAnsi="Times New Roman" w:cs="Times New Roman"/>
+          <w:sz w:val="26"/>
+          <w:szCs w:val="26"/>
+        </w:rPr>
+        <w:t xml:space="preserve">, </w:t>
+      </w:r>
+      <w:r>
+        <w:rPr>
+          <w:rFonts w:ascii="Times New Roman" w:hAnsi="Times New Roman" w:cs="Times New Roman"/>
+          <w:sz w:val="26"/>
+          <w:szCs w:val="26"/>
+        </w:rPr>
+        <w:t>Pikachu</w:t>
+      </w:r>
+      <w:r>
+        <w:rPr>
+          <w:rFonts w:ascii="Times New Roman" w:hAnsi="Times New Roman" w:cs="Times New Roman"/>
+          <w:sz w:val="26"/>
+          <w:szCs w:val="26"/>
+        </w:rPr>
+        <w:t>7</w:t>
+      </w:r>
+      <w:r>
+        <w:rPr>
+          <w:rFonts w:ascii="Times New Roman" w:hAnsi="Times New Roman" w:cs="Times New Roman"/>
+          <w:sz w:val="26"/>
+          <w:szCs w:val="26"/>
+        </w:rPr>
+        <w:t>, Electrike</w:t>
+      </w:r>
+      <w:r>
+        <w:rPr>
+          <w:rFonts w:ascii="Times New Roman" w:hAnsi="Times New Roman" w:cs="Times New Roman"/>
+          <w:sz w:val="26"/>
+          <w:szCs w:val="26"/>
+        </w:rPr>
+        <w:t>8</w:t>
+      </w:r>
+      <w:r>
+        <w:rPr>
+          <w:rFonts w:ascii="Times New Roman" w:hAnsi="Times New Roman" w:cs="Times New Roman"/>
+          <w:sz w:val="26"/>
+          <w:szCs w:val="26"/>
+        </w:rPr>
+        <w:t>, Voltor</w:t>
+      </w:r>
+      <w:r>
+        <w:rPr>
+          <w:rFonts w:ascii="Times New Roman" w:hAnsi="Times New Roman" w:cs="Times New Roman"/>
+          <w:sz w:val="26"/>
+          <w:szCs w:val="26"/>
+        </w:rPr>
+        <w:t>b9</w:t>
+      </w:r>
+      <w:r>
+        <w:rPr>
+          <w:rFonts w:ascii="Times New Roman" w:hAnsi="Times New Roman" w:cs="Times New Roman"/>
+          <w:sz w:val="26"/>
+          <w:szCs w:val="26"/>
+        </w:rPr>
+        <w:t>, Taillow</w:t>
+      </w:r>
+      <w:r>
+        <w:rPr>
+          <w:rFonts w:ascii="Times New Roman" w:hAnsi="Times New Roman" w:cs="Times New Roman"/>
+          <w:sz w:val="26"/>
+          <w:szCs w:val="26"/>
+        </w:rPr>
+        <w:t>3</w:t>
+      </w:r>
+      <w:r>
+        <w:rPr>
+          <w:rFonts w:ascii="Times New Roman" w:hAnsi="Times New Roman" w:cs="Times New Roman"/>
+          <w:sz w:val="26"/>
+          <w:szCs w:val="26"/>
+        </w:rPr>
+        <w:t>, Pidgey</w:t>
+      </w:r>
+      <w:r>
+        <w:rPr>
+          <w:rFonts w:ascii="Times New Roman" w:hAnsi="Times New Roman" w:cs="Times New Roman"/>
+          <w:sz w:val="26"/>
+          <w:szCs w:val="26"/>
+        </w:rPr>
+        <w:t>4</w:t>
+      </w:r>
+      <w:r>
+        <w:rPr>
+          <w:rFonts w:ascii="Times New Roman" w:hAnsi="Times New Roman" w:cs="Times New Roman"/>
+          <w:sz w:val="26"/>
+          <w:szCs w:val="26"/>
+        </w:rPr>
+        <w:t>)</w:t>
+      </w:r>
+      <w:bookmarkStart w:id="0" w:name="_GoBack"/>
+      <w:bookmarkEnd w:id="0"/>
     </w:p>
     <w:p>
       <w:pPr>
@@ -3350,31 +3550,41 @@
           <w:sz w:val="26"/>
           <w:szCs w:val="26"/>
         </w:rPr>
-        <w:t xml:space="preserve">+ Trung tâm pokemon: hồi máu, mua item, </w:t>
-      </w:r>
-      <w:r>
-        <w:rPr>
-          <w:rFonts w:ascii="Times New Roman" w:hAnsi="Times New Roman" w:cs="Times New Roman"/>
-          <w:sz w:val="26"/>
-          <w:szCs w:val="26"/>
-        </w:rPr>
-        <w:t>NPC đổi</w:t>
-      </w:r>
-      <w:r>
-        <w:rPr>
-          <w:rFonts w:ascii="Times New Roman" w:hAnsi="Times New Roman" w:cs="Times New Roman"/>
-          <w:sz w:val="26"/>
-          <w:szCs w:val="26"/>
-        </w:rPr>
-        <w:t>/bán</w:t>
-      </w:r>
-      <w:r>
-        <w:rPr>
-          <w:rFonts w:ascii="Times New Roman" w:hAnsi="Times New Roman" w:cs="Times New Roman"/>
-          <w:sz w:val="26"/>
-          <w:szCs w:val="26"/>
-        </w:rPr>
-        <w:t xml:space="preserve"> pokemon</w:t>
+        <w:t>+ cắm bảng level – pokemon theo level</w:t>
+      </w:r>
+      <w:r>
+        <w:rPr>
+          <w:rFonts w:ascii="Times New Roman" w:hAnsi="Times New Roman" w:cs="Times New Roman"/>
+          <w:sz w:val="26"/>
+          <w:szCs w:val="26"/>
+        </w:rPr>
+        <w:t xml:space="preserve"> &lt; 5</w:t>
+      </w:r>
+    </w:p>
+    <w:p>
+      <w:pPr>
+        <w:pStyle w:val="ListParagraph"/>
+        <w:rPr>
+          <w:rFonts w:ascii="Times New Roman" w:hAnsi="Times New Roman" w:cs="Times New Roman"/>
+          <w:sz w:val="26"/>
+          <w:szCs w:val="26"/>
+        </w:rPr>
+      </w:pPr>
+      <w:r>
+        <w:rPr>
+          <w:rFonts w:ascii="Times New Roman" w:hAnsi="Times New Roman" w:cs="Times New Roman"/>
+          <w:sz w:val="26"/>
+          <w:szCs w:val="26"/>
+        </w:rPr>
+        <w:t>+ hồ nước – pokemon</w:t>
+      </w:r>
+      <w:r>
+        <w:rPr>
+          <w:rFonts w:ascii="Times New Roman" w:hAnsi="Times New Roman" w:cs="Times New Roman"/>
+          <w:sz w:val="26"/>
+          <w:szCs w:val="26"/>
+        </w:rPr>
+        <w:t xml:space="preserve"> 1 =&gt; 5</w:t>
       </w:r>
     </w:p>
     <w:p>
@@ -3396,6 +3606,78 @@
           <w:sz w:val="26"/>
           <w:szCs w:val="26"/>
         </w:rPr>
+        <w:t>City 2: Trung tâm pokemon</w:t>
+      </w:r>
+      <w:r>
+        <w:rPr>
+          <w:rFonts w:ascii="Times New Roman" w:hAnsi="Times New Roman" w:cs="Times New Roman"/>
+          <w:sz w:val="26"/>
+          <w:szCs w:val="26"/>
+        </w:rPr>
+        <w:t>, NPC trainer</w:t>
+      </w:r>
+    </w:p>
+    <w:p>
+      <w:pPr>
+        <w:pStyle w:val="ListParagraph"/>
+        <w:rPr>
+          <w:rFonts w:ascii="Times New Roman" w:hAnsi="Times New Roman" w:cs="Times New Roman"/>
+          <w:sz w:val="26"/>
+          <w:szCs w:val="26"/>
+        </w:rPr>
+      </w:pPr>
+      <w:r>
+        <w:rPr>
+          <w:rFonts w:ascii="Times New Roman" w:hAnsi="Times New Roman" w:cs="Times New Roman"/>
+          <w:sz w:val="26"/>
+          <w:szCs w:val="26"/>
+        </w:rPr>
+        <w:t xml:space="preserve">+ Trung tâm pokemon: hồi máu, mua item, </w:t>
+      </w:r>
+      <w:r>
+        <w:rPr>
+          <w:rFonts w:ascii="Times New Roman" w:hAnsi="Times New Roman" w:cs="Times New Roman"/>
+          <w:sz w:val="26"/>
+          <w:szCs w:val="26"/>
+        </w:rPr>
+        <w:t>NPC đổi</w:t>
+      </w:r>
+      <w:r>
+        <w:rPr>
+          <w:rFonts w:ascii="Times New Roman" w:hAnsi="Times New Roman" w:cs="Times New Roman"/>
+          <w:sz w:val="26"/>
+          <w:szCs w:val="26"/>
+        </w:rPr>
+        <w:t>/bán</w:t>
+      </w:r>
+      <w:r>
+        <w:rPr>
+          <w:rFonts w:ascii="Times New Roman" w:hAnsi="Times New Roman" w:cs="Times New Roman"/>
+          <w:sz w:val="26"/>
+          <w:szCs w:val="26"/>
+        </w:rPr>
+        <w:t xml:space="preserve"> pokemon</w:t>
+      </w:r>
+    </w:p>
+    <w:p>
+      <w:pPr>
+        <w:pStyle w:val="ListParagraph"/>
+        <w:numPr>
+          <w:ilvl w:val="0"/>
+          <w:numId w:val="3"/>
+        </w:numPr>
+        <w:rPr>
+          <w:rFonts w:ascii="Times New Roman" w:hAnsi="Times New Roman" w:cs="Times New Roman"/>
+          <w:sz w:val="26"/>
+          <w:szCs w:val="26"/>
+        </w:rPr>
+      </w:pPr>
+      <w:r>
+        <w:rPr>
+          <w:rFonts w:ascii="Times New Roman" w:hAnsi="Times New Roman" w:cs="Times New Roman"/>
+          <w:sz w:val="26"/>
+          <w:szCs w:val="26"/>
+        </w:rPr>
         <w:t>Cave, Lake: pokemon 5 =&gt;10</w:t>
       </w:r>
     </w:p>
@@ -3414,7 +3696,63 @@
           <w:sz w:val="26"/>
           <w:szCs w:val="26"/>
         </w:rPr>
-        <w:t xml:space="preserve">+ Cave: lửa, normal, điện </w:t>
+        <w:t xml:space="preserve">+ Cave: lửa, điện </w:t>
+      </w:r>
+      <w:r>
+        <w:rPr>
+          <w:rFonts w:ascii="Times New Roman" w:hAnsi="Times New Roman" w:cs="Times New Roman"/>
+          <w:sz w:val="26"/>
+          <w:szCs w:val="26"/>
+        </w:rPr>
+        <w:t>(</w:t>
+      </w:r>
+      <w:r>
+        <w:rPr>
+          <w:rFonts w:ascii="Times New Roman" w:hAnsi="Times New Roman" w:cs="Times New Roman"/>
+          <w:sz w:val="26"/>
+          <w:szCs w:val="26"/>
+        </w:rPr>
+        <w:t>Vulpix5, Growlithe6</w:t>
+      </w:r>
+      <w:r>
+        <w:rPr>
+          <w:rFonts w:ascii="Times New Roman" w:hAnsi="Times New Roman" w:cs="Times New Roman"/>
+          <w:sz w:val="26"/>
+          <w:szCs w:val="26"/>
+        </w:rPr>
+        <w:t>,</w:t>
+      </w:r>
+      <w:r>
+        <w:rPr>
+          <w:rFonts w:ascii="Times New Roman" w:hAnsi="Times New Roman" w:cs="Times New Roman"/>
+          <w:sz w:val="26"/>
+          <w:szCs w:val="26"/>
+        </w:rPr>
+        <w:t xml:space="preserve"> </w:t>
+      </w:r>
+      <w:r>
+        <w:rPr>
+          <w:rFonts w:ascii="Times New Roman" w:hAnsi="Times New Roman" w:cs="Times New Roman"/>
+          <w:sz w:val="26"/>
+          <w:szCs w:val="26"/>
+        </w:rPr>
+        <w:t>Pikachu</w:t>
+      </w:r>
+      <w:r>
+        <w:rPr>
+          <w:rFonts w:ascii="Times New Roman" w:hAnsi="Times New Roman" w:cs="Times New Roman"/>
+          <w:sz w:val="26"/>
+          <w:szCs w:val="26"/>
+        </w:rPr>
+        <w:t>7, Electrike8, Voltorb9</w:t>
+      </w:r>
+      <w:r>
+        <w:rPr>
+          <w:rFonts w:ascii="Times New Roman" w:hAnsi="Times New Roman" w:cs="Times New Roman"/>
+          <w:sz w:val="26"/>
+          <w:szCs w:val="26"/>
+        </w:rPr>
+        <w:t>)</w:t>
       </w:r>
     </w:p>
     <w:p>
@@ -3432,12 +3770,34 @@
           <w:szCs w:val="26"/>
         </w:rPr>
         <w:tab/>
-        <w:t>+ Lake: nước, cỏ, bay</w:t>
-      </w:r>
-    </w:p>
-    <w:p>
-      <w:pPr>
-        <w:ind w:firstLine="360"/>
+        <w:t xml:space="preserve">+ Lake: nước, </w:t>
+      </w:r>
+      <w:proofErr w:type="gramStart"/>
+      <w:r>
+        <w:rPr>
+          <w:rFonts w:ascii="Times New Roman" w:hAnsi="Times New Roman" w:cs="Times New Roman"/>
+          <w:sz w:val="26"/>
+          <w:szCs w:val="26"/>
+        </w:rPr>
+        <w:t>cỏ(</w:t>
+      </w:r>
+      <w:proofErr w:type="gramEnd"/>
+      <w:r>
+        <w:rPr>
+          <w:rFonts w:ascii="Times New Roman" w:hAnsi="Times New Roman" w:cs="Times New Roman"/>
+          <w:sz w:val="26"/>
+          <w:szCs w:val="26"/>
+        </w:rPr>
+        <w:t>poliwag10, feebas11,shaymin12)</w:t>
+      </w:r>
+    </w:p>
+    <w:p>
+      <w:pPr>
+        <w:pStyle w:val="ListParagraph"/>
+        <w:numPr>
+          <w:ilvl w:val="0"/>
+          <w:numId w:val="3"/>
+        </w:numPr>
         <w:rPr>
           <w:rFonts w:ascii="Times New Roman" w:hAnsi="Times New Roman" w:cs="Times New Roman"/>
           <w:sz w:val="26"/>
@@ -3459,6 +3819,278 @@
           <w:szCs w:val="26"/>
         </w:rPr>
         <w:t>Route 2: 6 hệ 10 =&gt; 15</w:t>
+      </w:r>
+      <w:r>
+        <w:rPr>
+          <w:rFonts w:ascii="Times New Roman" w:hAnsi="Times New Roman" w:cs="Times New Roman"/>
+          <w:sz w:val="26"/>
+          <w:szCs w:val="26"/>
+        </w:rPr>
+        <w:t>(</w:t>
+      </w:r>
+      <w:r>
+        <w:rPr>
+          <w:rFonts w:ascii="Times New Roman" w:hAnsi="Times New Roman" w:cs="Times New Roman"/>
+          <w:sz w:val="26"/>
+          <w:szCs w:val="26"/>
+        </w:rPr>
+        <w:t>Arcanine</w:t>
+      </w:r>
+      <w:r>
+        <w:rPr>
+          <w:rFonts w:ascii="Times New Roman" w:hAnsi="Times New Roman" w:cs="Times New Roman"/>
+          <w:sz w:val="26"/>
+          <w:szCs w:val="26"/>
+        </w:rPr>
+        <w:t>13,</w:t>
+      </w:r>
+      <w:r>
+        <w:rPr>
+          <w:rFonts w:ascii="Times New Roman" w:hAnsi="Times New Roman" w:cs="Times New Roman"/>
+          <w:sz w:val="26"/>
+          <w:szCs w:val="26"/>
+        </w:rPr>
+        <w:t xml:space="preserve"> </w:t>
+      </w:r>
+      <w:r>
+        <w:rPr>
+          <w:rFonts w:ascii="Times New Roman" w:hAnsi="Times New Roman" w:cs="Times New Roman"/>
+          <w:sz w:val="26"/>
+          <w:szCs w:val="26"/>
+        </w:rPr>
+        <w:t>Snorlax</w:t>
+      </w:r>
+      <w:r>
+        <w:rPr>
+          <w:rFonts w:ascii="Times New Roman" w:hAnsi="Times New Roman" w:cs="Times New Roman"/>
+          <w:sz w:val="26"/>
+          <w:szCs w:val="26"/>
+        </w:rPr>
+        <w:t>14,</w:t>
+      </w:r>
+      <w:r>
+        <w:rPr>
+          <w:rFonts w:ascii="Times New Roman" w:hAnsi="Times New Roman" w:cs="Times New Roman"/>
+          <w:sz w:val="26"/>
+          <w:szCs w:val="26"/>
+        </w:rPr>
+        <w:t xml:space="preserve"> </w:t>
+      </w:r>
+      <w:r>
+        <w:rPr>
+          <w:rFonts w:ascii="Times New Roman" w:hAnsi="Times New Roman" w:cs="Times New Roman"/>
+          <w:sz w:val="26"/>
+          <w:szCs w:val="26"/>
+        </w:rPr>
+        <w:t>Dragonair</w:t>
+      </w:r>
+      <w:r>
+        <w:rPr>
+          <w:rFonts w:ascii="Times New Roman" w:hAnsi="Times New Roman" w:cs="Times New Roman"/>
+          <w:sz w:val="26"/>
+          <w:szCs w:val="26"/>
+        </w:rPr>
+        <w:t>15,</w:t>
+      </w:r>
+      <w:r>
+        <w:rPr>
+          <w:rFonts w:ascii="Times New Roman" w:hAnsi="Times New Roman" w:cs="Times New Roman"/>
+          <w:sz w:val="26"/>
+          <w:szCs w:val="26"/>
+        </w:rPr>
+        <w:t xml:space="preserve"> </w:t>
+      </w:r>
+      <w:r>
+        <w:rPr>
+          <w:rFonts w:ascii="Times New Roman" w:hAnsi="Times New Roman" w:cs="Times New Roman"/>
+          <w:sz w:val="26"/>
+          <w:szCs w:val="26"/>
+        </w:rPr>
+        <w:t>Salamence</w:t>
+      </w:r>
+      <w:r>
+        <w:rPr>
+          <w:rFonts w:ascii="Times New Roman" w:hAnsi="Times New Roman" w:cs="Times New Roman"/>
+          <w:sz w:val="26"/>
+          <w:szCs w:val="26"/>
+        </w:rPr>
+        <w:t>16,</w:t>
+      </w:r>
+      <w:r>
+        <w:rPr>
+          <w:rFonts w:ascii="Times New Roman" w:hAnsi="Times New Roman" w:cs="Times New Roman"/>
+          <w:sz w:val="26"/>
+          <w:szCs w:val="26"/>
+        </w:rPr>
+        <w:t xml:space="preserve"> </w:t>
+      </w:r>
+      <w:r>
+        <w:rPr>
+          <w:rFonts w:ascii="Times New Roman" w:hAnsi="Times New Roman" w:cs="Times New Roman"/>
+          <w:sz w:val="26"/>
+          <w:szCs w:val="26"/>
+        </w:rPr>
+        <w:t>Garchomp</w:t>
+      </w:r>
+      <w:r>
+        <w:rPr>
+          <w:rFonts w:ascii="Times New Roman" w:hAnsi="Times New Roman" w:cs="Times New Roman"/>
+          <w:sz w:val="26"/>
+          <w:szCs w:val="26"/>
+        </w:rPr>
+        <w:t>17,</w:t>
+      </w:r>
+      <w:r>
+        <w:rPr>
+          <w:rFonts w:ascii="Times New Roman" w:hAnsi="Times New Roman" w:cs="Times New Roman"/>
+          <w:sz w:val="26"/>
+          <w:szCs w:val="26"/>
+        </w:rPr>
+        <w:t xml:space="preserve"> </w:t>
+      </w:r>
+      <w:r>
+        <w:rPr>
+          <w:rFonts w:ascii="Times New Roman" w:hAnsi="Times New Roman" w:cs="Times New Roman"/>
+          <w:sz w:val="26"/>
+          <w:szCs w:val="26"/>
+        </w:rPr>
+        <w:t>Poliwhirl</w:t>
+      </w:r>
+      <w:r>
+        <w:rPr>
+          <w:rFonts w:ascii="Times New Roman" w:hAnsi="Times New Roman" w:cs="Times New Roman"/>
+          <w:sz w:val="26"/>
+          <w:szCs w:val="26"/>
+        </w:rPr>
+        <w:t>18,</w:t>
+      </w:r>
+      <w:r>
+        <w:rPr>
+          <w:rFonts w:ascii="Times New Roman" w:hAnsi="Times New Roman" w:cs="Times New Roman"/>
+          <w:sz w:val="26"/>
+          <w:szCs w:val="26"/>
+        </w:rPr>
+        <w:t xml:space="preserve"> </w:t>
+      </w:r>
+      <w:r>
+        <w:rPr>
+          <w:rFonts w:ascii="Times New Roman" w:hAnsi="Times New Roman" w:cs="Times New Roman"/>
+          <w:sz w:val="26"/>
+          <w:szCs w:val="26"/>
+        </w:rPr>
+        <w:t>Manetric</w:t>
+      </w:r>
+      <w:r>
+        <w:rPr>
+          <w:rFonts w:ascii="Times New Roman" w:hAnsi="Times New Roman" w:cs="Times New Roman"/>
+          <w:sz w:val="26"/>
+          <w:szCs w:val="26"/>
+        </w:rPr>
+        <w:t>19,</w:t>
+      </w:r>
+      <w:r>
+        <w:rPr>
+          <w:rFonts w:ascii="Times New Roman" w:hAnsi="Times New Roman" w:cs="Times New Roman"/>
+          <w:sz w:val="26"/>
+          <w:szCs w:val="26"/>
+        </w:rPr>
+        <w:t xml:space="preserve"> </w:t>
+      </w:r>
+      <w:r>
+        <w:rPr>
+          <w:rFonts w:ascii="Times New Roman" w:hAnsi="Times New Roman" w:cs="Times New Roman"/>
+          <w:sz w:val="26"/>
+          <w:szCs w:val="26"/>
+        </w:rPr>
+        <w:t>Milotic</w:t>
+      </w:r>
+      <w:r>
+        <w:rPr>
+          <w:rFonts w:ascii="Times New Roman" w:hAnsi="Times New Roman" w:cs="Times New Roman"/>
+          <w:sz w:val="26"/>
+          <w:szCs w:val="26"/>
+        </w:rPr>
+        <w:t>20,</w:t>
+      </w:r>
+      <w:r>
+        <w:rPr>
+          <w:rFonts w:ascii="Times New Roman" w:hAnsi="Times New Roman" w:cs="Times New Roman"/>
+          <w:sz w:val="26"/>
+          <w:szCs w:val="26"/>
+        </w:rPr>
+        <w:t xml:space="preserve"> </w:t>
+      </w:r>
+      <w:r>
+        <w:rPr>
+          <w:rFonts w:ascii="Times New Roman" w:hAnsi="Times New Roman" w:cs="Times New Roman"/>
+          <w:sz w:val="26"/>
+          <w:szCs w:val="26"/>
+        </w:rPr>
+        <w:t>Swellow</w:t>
+      </w:r>
+      <w:r>
+        <w:rPr>
+          <w:rFonts w:ascii="Times New Roman" w:hAnsi="Times New Roman" w:cs="Times New Roman"/>
+          <w:sz w:val="26"/>
+          <w:szCs w:val="26"/>
+        </w:rPr>
+        <w:t>21,</w:t>
+      </w:r>
+      <w:r>
+        <w:rPr>
+          <w:rFonts w:ascii="Times New Roman" w:hAnsi="Times New Roman" w:cs="Times New Roman"/>
+          <w:sz w:val="26"/>
+          <w:szCs w:val="26"/>
+        </w:rPr>
+        <w:t xml:space="preserve"> </w:t>
+      </w:r>
+      <w:r>
+        <w:rPr>
+          <w:rFonts w:ascii="Times New Roman" w:hAnsi="Times New Roman" w:cs="Times New Roman"/>
+          <w:sz w:val="26"/>
+          <w:szCs w:val="26"/>
+        </w:rPr>
+        <w:t>Pidgeotto</w:t>
+      </w:r>
+      <w:r>
+        <w:rPr>
+          <w:rFonts w:ascii="Times New Roman" w:hAnsi="Times New Roman" w:cs="Times New Roman"/>
+          <w:sz w:val="26"/>
+          <w:szCs w:val="26"/>
+        </w:rPr>
+        <w:t>22,</w:t>
+      </w:r>
+      <w:r>
+        <w:rPr>
+          <w:rFonts w:ascii="Times New Roman" w:hAnsi="Times New Roman" w:cs="Times New Roman"/>
+          <w:sz w:val="26"/>
+          <w:szCs w:val="26"/>
+        </w:rPr>
+        <w:t xml:space="preserve"> </w:t>
+      </w:r>
+      <w:r>
+        <w:rPr>
+          <w:rFonts w:ascii="Times New Roman" w:hAnsi="Times New Roman" w:cs="Times New Roman"/>
+          <w:sz w:val="26"/>
+          <w:szCs w:val="26"/>
+        </w:rPr>
+        <w:t>Beautifly</w:t>
+      </w:r>
+      <w:r>
+        <w:rPr>
+          <w:rFonts w:ascii="Times New Roman" w:hAnsi="Times New Roman" w:cs="Times New Roman"/>
+          <w:sz w:val="26"/>
+          <w:szCs w:val="26"/>
+        </w:rPr>
+        <w:t>23</w:t>
+      </w:r>
+      <w:r>
+        <w:rPr>
+          <w:rFonts w:ascii="Times New Roman" w:hAnsi="Times New Roman" w:cs="Times New Roman"/>
+          <w:sz w:val="26"/>
+          <w:szCs w:val="26"/>
+        </w:rPr>
+        <w:t>)</w:t>
       </w:r>
     </w:p>
     <w:p>
@@ -3498,6 +4130,7 @@
         <w:rPr>
           <w:noProof/>
         </w:rPr>
+        <w:lastRenderedPageBreak/>
         <w:drawing>
           <wp:inline distT="0" distB="0" distL="0" distR="0" wp14:anchorId="6F326A16" wp14:editId="7C1CB9E3">
             <wp:extent cx="5154419" cy="2266950"/>
@@ -3564,7 +4197,6 @@
           <w:sz w:val="26"/>
           <w:szCs w:val="26"/>
         </w:rPr>
-        <w:lastRenderedPageBreak/>
         <w:t>Trainer:</w:t>
       </w:r>
     </w:p>
@@ -3800,7 +4432,7 @@
           <w:sz w:val="26"/>
           <w:szCs w:val="26"/>
         </w:rPr>
-        <w:t>Haxorus (Garchomp)</w:t>
+        <w:t>Garchomp</w:t>
       </w:r>
     </w:p>
     <w:p>
@@ -3988,6 +4620,7 @@
           <w:sz w:val="26"/>
           <w:szCs w:val="26"/>
         </w:rPr>
+        <w:lastRenderedPageBreak/>
         <w:t>Growlithe + lv15 =&gt; Arcanine</w:t>
       </w:r>
     </w:p>
@@ -4146,7 +4779,7 @@
           <w:sz w:val="26"/>
           <w:szCs w:val="26"/>
         </w:rPr>
-        <w:t>Voltorb lv 10 =&gt; Electrode</w:t>
+        <w:t>Voltorb</w:t>
       </w:r>
     </w:p>
     <w:p>
@@ -4207,7 +4840,6 @@
           <w:sz w:val="26"/>
           <w:szCs w:val="26"/>
         </w:rPr>
-        <w:lastRenderedPageBreak/>
         <w:t>Eevee + đá nước =&gt; Vaporeon</w:t>
       </w:r>
     </w:p>
@@ -4296,7 +4928,15 @@
           <w:sz w:val="26"/>
           <w:szCs w:val="26"/>
         </w:rPr>
-        <w:t>Greninja lv18 + đá =&gt; ash-Greninja</w:t>
+        <w:t>Gre</w:t>
+      </w:r>
+      <w:r>
+        <w:rPr>
+          <w:rFonts w:ascii="Times New Roman" w:hAnsi="Times New Roman" w:cs="Times New Roman"/>
+          <w:sz w:val="26"/>
+          <w:szCs w:val="26"/>
+        </w:rPr>
+        <w:t>ninja</w:t>
       </w:r>
     </w:p>
     <w:p>
@@ -4717,6 +5357,7 @@
           <w:sz w:val="26"/>
           <w:szCs w:val="26"/>
         </w:rPr>
+        <w:lastRenderedPageBreak/>
         <mc:AlternateContent>
           <mc:Choice Requires="wps">
             <w:drawing>

</xml_diff>